<commit_message>
Esqueci de salvar essa
</commit_message>
<xml_diff>
--- a/Atas/ATA_reunião_10-04.docx
+++ b/Atas/ATA_reunião_10-04.docx
@@ -551,7 +551,7 @@
           <w:shd w:fill="auto" w:val="clear"/>
         </w:rPr>
         <w:tab/>
-        <w:t xml:space="preserve">Foi decidido pelo grupo de que todos têm que conseguir fazer a inserção de dados no banco de dados através da API, para isso, os membros se ajudarão até Sexta-feira 11/04/2025 para garantir que todos estão na mesma página.</w:t>
+        <w:t xml:space="preserve">Foi decidido pelo grupo de que todos têm que conseguir fazer a inserção de dados no banco de dados através da API, para isso, os membros se ajudarão até Sexta-feira (11/04/2025) para garantir que todos estão na mesma página.</w:t>
       </w:r>
     </w:p>
     <w:p>
@@ -785,7 +785,7 @@
           <w:sz w:val="24"/>
           <w:shd w:fill="auto" w:val="clear"/>
         </w:rPr>
-        <w:t xml:space="preserve"> 18/04/2025 - Fazer o algoritmo da calculadora 16/04/2025</w:t>
+        <w:t xml:space="preserve"> (18/04/2025) - Fazer o algoritmo da calculadora (16/04/2025)</w:t>
       </w:r>
     </w:p>
     <w:p>
@@ -823,7 +823,7 @@
           <w:sz w:val="24"/>
           <w:shd w:fill="auto" w:val="clear"/>
         </w:rPr>
-        <w:t xml:space="preserve">  Dividir no site e incluir o membro João Victor Dorl - 12/04/2025 - Finalizar o Figma, definição da calculadora e o site 17/04/2025</w:t>
+        <w:t xml:space="preserve">  Dividir no site e incluir o membro João Victor Dorl - (12/04/2025) - Finalizar o Figma, definição da calculadora e o site (17/04/2025)</w:t>
       </w:r>
     </w:p>
     <w:p>
@@ -861,7 +861,7 @@
           <w:sz w:val="24"/>
           <w:shd w:fill="auto" w:val="clear"/>
         </w:rPr>
-        <w:t xml:space="preserve">  Dividir no site e incluir o membro João Victor Dorl - 12/04/2025 - Finalizar o Figma, definição da calculadora e o site 17/04/2025 - Validar a solução técnica do projeto 15/04/2025</w:t>
+        <w:t xml:space="preserve">  Dividir no site e incluir o membro João Victor Dorl - (12/04/2025) - Finalizar o Figma, definição da calculadora e o site (17/04/2025) - Validar a solução técnica do projeto (15/04/2025)</w:t>
       </w:r>
     </w:p>
     <w:p>
@@ -922,7 +922,7 @@
           <w:sz w:val="24"/>
           <w:shd w:fill="auto" w:val="clear"/>
         </w:rPr>
-        <w:t xml:space="preserve"> 12/04/2025 - Validar o BD com a Vivian 14/04/2025</w:t>
+        <w:t xml:space="preserve"> (12/04/2025) - Validar o BD com a Vivian (14/04/2025)</w:t>
       </w:r>
     </w:p>
     <w:p>
@@ -960,7 +960,7 @@
           <w:sz w:val="24"/>
           <w:shd w:fill="auto" w:val="clear"/>
         </w:rPr>
-        <w:t xml:space="preserve">Ajudar e colaborar na implementação do site com HTML, CSS e Javascript - 12/04/2025</w:t>
+        <w:t xml:space="preserve">Ajudar e colaborar na implementação do site com HTML, CSS e Javascript - (12/04/2025)</w:t>
         <w:br/>
         <w:br/>
       </w:r>
@@ -974,18 +974,29 @@
           <w:sz w:val="24"/>
           <w:shd w:fill="auto" w:val="clear"/>
         </w:rPr>
-        <w:t xml:space="preserve">Matheus Zorzete:</w:t>
-      </w:r>
-      <w:r>
-        <w:rPr>
-          <w:rFonts w:ascii="Aptos" w:hAnsi="Aptos" w:cs="Aptos" w:eastAsia="Aptos"/>
-          <w:color w:val="auto"/>
-          <w:spacing w:val="0"/>
-          <w:position w:val="0"/>
-          <w:sz w:val="24"/>
-          <w:shd w:fill="auto" w:val="clear"/>
-        </w:rPr>
-        <w:t xml:space="preserve">  Pesquisar sobre natalidde de seprentes e trazer dados sobre influência de Temperatura e Umidade - 11/04/2025 - Dividir no site e incluir o membro João Victor Dorl </w:t>
+        <w:t xml:space="preserve">Matheus Zorzete: </w:t>
+      </w:r>
+      <w:r>
+        <w:rPr>
+          <w:rFonts w:ascii="Aptos" w:hAnsi="Aptos" w:cs="Aptos" w:eastAsia="Aptos"/>
+          <w:color w:val="auto"/>
+          <w:spacing w:val="0"/>
+          <w:position w:val="0"/>
+          <w:sz w:val="24"/>
+          <w:shd w:fill="auto" w:val="clear"/>
+        </w:rPr>
+        <w:t xml:space="preserve">buscar dados de mortalidade, fertilidade e prejuízos associados a cobras para utilizar futuramente na calculadora financeira (10/04/2025) </w:t>
+      </w:r>
+      <w:r>
+        <w:rPr>
+          <w:rFonts w:ascii="Aptos" w:hAnsi="Aptos" w:cs="Aptos" w:eastAsia="Aptos"/>
+          <w:color w:val="auto"/>
+          <w:spacing w:val="0"/>
+          <w:position w:val="0"/>
+          <w:sz w:val="24"/>
+          <w:shd w:fill="auto" w:val="clear"/>
+        </w:rPr>
+        <w:t xml:space="preserve">- Dividir no site e incluir o membro João Victor Dorl </w:t>
       </w:r>
       <w:r>
         <w:rPr>
@@ -1007,7 +1018,7 @@
           <w:sz w:val="24"/>
           <w:shd w:fill="auto" w:val="clear"/>
         </w:rPr>
-        <w:t xml:space="preserve"> 12/04/2025 - Finalizar o Figma, definição da calculadora e o site 17/04/2025</w:t>
+        <w:t xml:space="preserve"> (12/04/2025) - Finalizar o Figma, definição da calculadora e o site (17/04/2025)</w:t>
       </w:r>
     </w:p>
   </w:body>

</xml_diff>